<commit_message>
* Added test .csv file * Ethics Review Form almost filled
</commit_message>
<xml_diff>
--- a/Ethics Review Form.docx
+++ b/Ethics Review Form.docx
@@ -45,7 +45,11 @@
         <w:t>Project title *</w:t>
       </w:r>
     </w:p>
-    <w:p/>
+    <w:p>
+      <w:r>
+        <w:t>Does Exploration Behaviour That is Based of Human-Like Curiosity Perceive AI Smartness?</w:t>
+      </w:r>
+    </w:p>
     <w:p/>
     <w:p>
       <w:r>
@@ -384,6 +388,11 @@
         <w:t>Secured Funding:</w:t>
       </w:r>
     </w:p>
+    <w:p>
+      <w:r>
+        <w:t>No funding</w:t>
+      </w:r>
+    </w:p>
     <w:p/>
     <w:p>
       <w:r>
@@ -396,30 +405,56 @@
         <w:t>Primary locations of research (Country, place):</w:t>
       </w:r>
     </w:p>
+    <w:p>
+      <w:r>
+        <w:t>Cornwall, Falmouth</w:t>
+      </w:r>
+    </w:p>
     <w:p/>
     <w:p>
       <w:r>
         <w:t>Do you need to make a request for Expedited Review?</w:t>
       </w:r>
     </w:p>
+    <w:p>
+      <w:r>
+        <w:t>No</w:t>
+      </w:r>
+    </w:p>
     <w:p/>
     <w:p>
       <w:r>
         <w:t>Has this project been considered by this, or any other (external) Research Ethics Committee?</w:t>
       </w:r>
     </w:p>
+    <w:p>
+      <w:r>
+        <w:t>No</w:t>
+      </w:r>
+    </w:p>
     <w:p/>
     <w:p>
       <w:r>
         <w:t>Are you able to provide an age range of participants?</w:t>
       </w:r>
     </w:p>
+    <w:p>
+      <w:r>
+        <w:t>18-30</w:t>
+      </w:r>
+    </w:p>
     <w:p/>
     <w:p>
       <w:r>
         <w:t>Are any of the participants you are working with likely to come from vulnerable groups such as refugees, those with a physical or intellectual impairment or learning difficulty, victims of crime or abuse or members of marginalised communities?</w:t>
       </w:r>
     </w:p>
+    <w:p>
+      <w:r>
+        <w:t>No</w:t>
+      </w:r>
+    </w:p>
+    <w:p/>
     <w:p/>
     <w:p>
       <w:r>
@@ -433,6 +468,7 @@
     </w:p>
     <w:p>
       <w:r>
+        <w:lastRenderedPageBreak/>
         <w:t>Observation</w:t>
       </w:r>
     </w:p>
@@ -478,80 +514,100 @@
     </w:p>
     <w:p>
       <w:r>
+        <w:t>Site Survey</w:t>
+      </w:r>
+    </w:p>
+    <w:p>
+      <w:r>
+        <w:t>Action Research</w:t>
+      </w:r>
+    </w:p>
+    <w:p>
+      <w:r>
+        <w:t>Use of Personal Records</w:t>
+      </w:r>
+    </w:p>
+    <w:p>
+      <w:r>
+        <w:t>Other (please describe in the summary box below)</w:t>
+      </w:r>
+    </w:p>
+    <w:p/>
+    <w:p>
+      <w:r>
+        <w:t>Please briefly summarise proposed methods:</w:t>
+      </w:r>
+    </w:p>
+    <w:p>
+      <w:r>
+        <w:t>The testing of the hypotheses will be handled by presenting participants with two recordings in random order - (a) non-curious AI behaviour and player's behaviour or (b) curious AI with exploration behaviour and player's behaviour.</w:t>
+      </w:r>
+    </w:p>
+    <w:p/>
+    <w:p>
+      <w:r>
+        <w:t>How and by whom will potential participants or personal records be identified?</w:t>
+      </w:r>
+    </w:p>
+    <w:p/>
+    <w:p>
+      <w:r>
+        <w:t>Will personal information be gathered as part of the research process?</w:t>
+      </w:r>
+    </w:p>
+    <w:p>
+      <w:r>
+        <w:t>No</w:t>
+      </w:r>
+    </w:p>
+    <w:p/>
+    <w:p>
+      <w:r>
+        <w:t>Please outline criteria for inclusion/ exclusion of participants:</w:t>
+      </w:r>
+    </w:p>
+    <w:p/>
+    <w:p>
+      <w:r>
+        <w:t xml:space="preserve">Have you </w:t>
+      </w:r>
+      <w:proofErr w:type="gramStart"/>
+      <w:r>
+        <w:t>made arrangements</w:t>
+      </w:r>
+      <w:proofErr w:type="gramEnd"/>
+      <w:r>
+        <w:t xml:space="preserve"> for participants to opt out of taking part in the research before, during or after the research takes place?</w:t>
+      </w:r>
+    </w:p>
+    <w:p>
+      <w:r>
+        <w:t>Yes</w:t>
+      </w:r>
+    </w:p>
+    <w:p/>
+    <w:p>
+      <w:r>
+        <w:t>How long will each participant be in the study in total, from when they give informed consent to their last contact with the research team?</w:t>
+      </w:r>
+    </w:p>
+    <w:p>
+      <w:r>
+        <w:t>About 5-15 minutes</w:t>
+      </w:r>
+    </w:p>
+    <w:p/>
+    <w:p>
+      <w:r>
         <w:lastRenderedPageBreak/>
-        <w:t>Site Survey</w:t>
-      </w:r>
-    </w:p>
-    <w:p>
-      <w:r>
-        <w:t>Action Research</w:t>
-      </w:r>
-    </w:p>
-    <w:p>
-      <w:r>
-        <w:t>Use of Personal Records</w:t>
-      </w:r>
-    </w:p>
-    <w:p>
-      <w:r>
-        <w:t>Other (please describe in the summary box below)</w:t>
-      </w:r>
-    </w:p>
-    <w:p/>
-    <w:p>
-      <w:r>
-        <w:t>Please briefly summarise proposed methods:</w:t>
-      </w:r>
-    </w:p>
-    <w:p/>
-    <w:p>
-      <w:r>
-        <w:t>How and by whom will potential participants or personal records be identified?</w:t>
-      </w:r>
-    </w:p>
-    <w:p/>
-    <w:p>
-      <w:r>
-        <w:t>Will personal information be gathered as part of the research process?</w:t>
-      </w:r>
-    </w:p>
-    <w:p>
-      <w:r>
-        <w:t>No</w:t>
-      </w:r>
-    </w:p>
-    <w:p/>
-    <w:p>
-      <w:r>
-        <w:t>Please outline criteria for inclusion/ exclusion of participants:</w:t>
-      </w:r>
-    </w:p>
-    <w:p/>
-    <w:p>
-      <w:r>
-        <w:t xml:space="preserve">Have you </w:t>
-      </w:r>
-      <w:proofErr w:type="gramStart"/>
-      <w:r>
-        <w:t>made arrangements</w:t>
-      </w:r>
-      <w:proofErr w:type="gramEnd"/>
-      <w:r>
-        <w:t xml:space="preserve"> for participants to opt out of taking part in the research before, during or after the research takes place?</w:t>
-      </w:r>
-    </w:p>
-    <w:p/>
-    <w:p>
-      <w:r>
-        <w:t>How long will each participant be in the study in total, from when they give informed consent to their last contact with the research team?</w:t>
-      </w:r>
-    </w:p>
-    <w:p/>
-    <w:p>
-      <w:r>
         <w:t>What are the potential risks and burdens for research participants, and how will you minimise them? Describe what steps would be taken to minimise risks and burdens:</w:t>
       </w:r>
     </w:p>
+    <w:p>
+      <w:r>
+        <w:t>No potential risks and burdens in the research project</w:t>
+      </w:r>
+    </w:p>
     <w:p/>
     <w:p>
       <w:r>
@@ -564,6 +620,11 @@
         <w:t>Will any aspect of the research include topics that might be sensitive, embarrassing or upsetting, or is it possible that criminal or other disclosures could occur during the study?</w:t>
       </w:r>
     </w:p>
+    <w:p>
+      <w:r>
+        <w:t>No inappropriate topics will be included in the research</w:t>
+      </w:r>
+    </w:p>
     <w:p/>
     <w:p>
       <w:r>
@@ -579,53 +640,62 @@
     <w:p/>
     <w:p>
       <w:r>
+        <w:t>What are the potential risks to the research team?</w:t>
+      </w:r>
+    </w:p>
+    <w:p/>
+    <w:p>
+      <w:r>
+        <w:t>What are the potential risks to the University? Risks might include damage to reputation, loss or damage of property or negative impact on other University activities:</w:t>
+      </w:r>
+    </w:p>
+    <w:p>
+      <w:r>
+        <w:t>No risks to the University</w:t>
+      </w:r>
+    </w:p>
+    <w:p/>
+    <w:p>
+      <w:r>
+        <w:t>Will research participants receive any payments, reimbursement of expenses, or any other benefits or incentives, for taking part in this research?</w:t>
+      </w:r>
+    </w:p>
+    <w:p>
+      <w:r>
+        <w:t>No</w:t>
+      </w:r>
+    </w:p>
+    <w:p/>
+    <w:p>
+      <w:r>
+        <w:t>Who will data be collected from?</w:t>
+      </w:r>
+    </w:p>
+    <w:p>
+      <w:r>
+        <w:t>Please provide details of the type of personal data to be collected:</w:t>
+      </w:r>
+    </w:p>
+    <w:p/>
+    <w:p>
+      <w:r>
+        <w:t>Please provide details on how and where the data will be stored (Note that all personal data should be stored on a 256-bit encrypted, password-protected device):</w:t>
+      </w:r>
+    </w:p>
+    <w:p/>
+    <w:p>
+      <w:r>
+        <w:t>How long will data and records be stored for and in what format?</w:t>
+      </w:r>
+    </w:p>
+    <w:p>
+      <w:r>
+        <w:t>The data will be stored until the end of the research project</w:t>
+      </w:r>
+    </w:p>
+    <w:p>
+      <w:r>
         <w:lastRenderedPageBreak/>
-        <w:t>What are the potential risks to the research team?</w:t>
-      </w:r>
-    </w:p>
-    <w:p/>
-    <w:p>
-      <w:r>
-        <w:t>What are the potential risks to the University? Risks might include damage to reputation, loss or damage of property or negative impact on other University activities:</w:t>
-      </w:r>
-    </w:p>
-    <w:p/>
-    <w:p>
-      <w:r>
-        <w:t>Will research participants receive any payments, reimbursement of expenses, or any other benefits or incentives, for taking part in this research?</w:t>
-      </w:r>
-    </w:p>
-    <w:p/>
-    <w:p>
-      <w:r>
-        <w:t>Who will data be collected from?</w:t>
-      </w:r>
-    </w:p>
-    <w:p>
-      <w:r>
-        <w:t>Please provide details of the type of personal data to be collected:</w:t>
-      </w:r>
-    </w:p>
-    <w:p/>
-    <w:p>
-      <w:r>
-        <w:t>Please provide details on how and where the data will be stored (Note that all personal data should be stored on a 256-bit encrypted, password-protected device):</w:t>
-      </w:r>
-    </w:p>
-    <w:p/>
-    <w:p>
-      <w:r>
-        <w:t>How long will data and records be stored for and in what f</w:t>
-      </w:r>
-      <w:bookmarkStart w:id="0" w:name="_GoBack"/>
-      <w:bookmarkEnd w:id="0"/>
-      <w:r>
-        <w:t>ormat?</w:t>
-      </w:r>
-    </w:p>
-    <w:p/>
-    <w:p>
-      <w:r>
         <w:t>Have you undertaken University-approved training in compliance with GDPR legislation?</w:t>
       </w:r>
     </w:p>
@@ -657,6 +727,8 @@
           <w:szCs w:val="32"/>
         </w:rPr>
       </w:pPr>
+      <w:bookmarkStart w:id="0" w:name="_GoBack"/>
+      <w:bookmarkEnd w:id="0"/>
       <w:r>
         <w:br w:type="page"/>
       </w:r>

</xml_diff>